<commit_message>
top X words - common and distance
</commit_message>
<xml_diff>
--- a/misc/todo_code.docx
+++ b/misc/todo_code.docx
@@ -400,24 +400,6 @@
       <w:pPr>
         <w:pStyle w:val="ListParagraph"/>
         <w:numPr>
-          <w:ilvl w:val="1"/>
-          <w:numId w:val="1"/>
-        </w:numPr>
-        <w:rPr>
-          <w:lang w:val="en-IL"/>
-        </w:rPr>
-      </w:pPr>
-      <w:r>
-        <w:rPr>
-          <w:lang w:val="en-IL"/>
-        </w:rPr>
-        <w:t>Test set length 10</w:t>
-      </w:r>
-    </w:p>
-    <w:p>
-      <w:pPr>
-        <w:pStyle w:val="ListParagraph"/>
-        <w:numPr>
           <w:ilvl w:val="2"/>
           <w:numId w:val="1"/>
         </w:numPr>
@@ -429,208 +411,244 @@
         <w:rPr>
           <w:lang w:val="en-IL"/>
         </w:rPr>
-        <w:t xml:space="preserve">Change print just for acc and </w:t>
-      </w:r>
-      <w:proofErr w:type="spellStart"/>
-      <w:r>
-        <w:rPr>
-          <w:lang w:val="en-IL"/>
-        </w:rPr>
-        <w:t>f_weight</w:t>
-      </w:r>
-      <w:proofErr w:type="spellEnd"/>
-    </w:p>
-    <w:p>
-      <w:pPr>
-        <w:pStyle w:val="ListParagraph"/>
-        <w:numPr>
-          <w:ilvl w:val="2"/>
-          <w:numId w:val="1"/>
-        </w:numPr>
-        <w:rPr>
-          <w:lang w:val="en-IL"/>
-        </w:rPr>
-      </w:pPr>
-      <w:r>
-        <w:rPr>
-          <w:lang w:val="en-IL"/>
-        </w:rPr>
-        <w:t>Print best</w:t>
-      </w:r>
-    </w:p>
-    <w:p>
-      <w:pPr>
-        <w:pStyle w:val="ListParagraph"/>
-        <w:numPr>
-          <w:ilvl w:val="1"/>
-          <w:numId w:val="1"/>
-        </w:numPr>
-        <w:rPr>
-          <w:lang w:val="en-IL"/>
-        </w:rPr>
-      </w:pPr>
-      <w:r>
-        <w:rPr>
-          <w:lang w:val="en-IL"/>
-        </w:rPr>
-        <w:t>Change print function</w:t>
-      </w:r>
-    </w:p>
-    <w:p>
-      <w:pPr>
-        <w:pStyle w:val="ListParagraph"/>
-        <w:numPr>
-          <w:ilvl w:val="1"/>
-          <w:numId w:val="1"/>
-        </w:numPr>
-        <w:rPr>
-          <w:lang w:val="en-IL"/>
-        </w:rPr>
-      </w:pPr>
-      <w:r>
-        <w:rPr>
-          <w:lang w:val="en-IL"/>
-        </w:rPr>
-        <w:t>Add Native-</w:t>
-      </w:r>
-      <w:proofErr w:type="gramStart"/>
-      <w:r>
-        <w:rPr>
-          <w:lang w:val="en-IL"/>
-        </w:rPr>
-        <w:t>non labels</w:t>
-      </w:r>
-      <w:proofErr w:type="gramEnd"/>
-      <w:r>
-        <w:rPr>
-          <w:lang w:val="en-IL"/>
-        </w:rPr>
-        <w:t xml:space="preserve"> into statistics</w:t>
-      </w:r>
-    </w:p>
-    <w:p>
-      <w:pPr>
-        <w:pStyle w:val="ListParagraph"/>
-        <w:numPr>
-          <w:ilvl w:val="1"/>
-          <w:numId w:val="1"/>
-        </w:numPr>
-        <w:rPr>
-          <w:lang w:val="en-IL"/>
-        </w:rPr>
-      </w:pPr>
-      <w:r>
-        <w:rPr>
-          <w:lang w:val="en-IL"/>
-        </w:rPr>
-        <w:t xml:space="preserve">Bow </w:t>
-      </w:r>
-    </w:p>
-    <w:p>
-      <w:pPr>
-        <w:pStyle w:val="ListParagraph"/>
-        <w:numPr>
-          <w:ilvl w:val="2"/>
-          <w:numId w:val="1"/>
-        </w:numPr>
-        <w:rPr>
-          <w:lang w:val="en-IL"/>
-        </w:rPr>
-      </w:pPr>
-      <w:r>
-        <w:rPr>
-          <w:lang w:val="en-IL"/>
-        </w:rPr>
-        <w:t>New sizes</w:t>
-      </w:r>
-    </w:p>
-    <w:p>
-      <w:pPr>
-        <w:pStyle w:val="ListParagraph"/>
-        <w:numPr>
-          <w:ilvl w:val="2"/>
-          <w:numId w:val="1"/>
-        </w:numPr>
-        <w:rPr>
-          <w:lang w:val="en-IL"/>
-        </w:rPr>
-      </w:pPr>
-      <w:r>
-        <w:rPr>
-          <w:lang w:val="en-IL"/>
-        </w:rPr>
-        <w:t>500 for each</w:t>
-      </w:r>
-    </w:p>
-    <w:p>
-      <w:pPr>
-        <w:pStyle w:val="ListParagraph"/>
-        <w:numPr>
-          <w:ilvl w:val="2"/>
-          <w:numId w:val="1"/>
-        </w:numPr>
-        <w:rPr>
-          <w:lang w:val="en-IL"/>
-        </w:rPr>
-      </w:pPr>
-      <w:r>
-        <w:rPr>
-          <w:lang w:val="en-IL"/>
-        </w:rPr>
-        <w:t>1000 for each</w:t>
-      </w:r>
-    </w:p>
-    <w:p>
-      <w:pPr>
-        <w:pStyle w:val="ListParagraph"/>
-        <w:numPr>
-          <w:ilvl w:val="1"/>
-          <w:numId w:val="1"/>
-        </w:numPr>
-        <w:rPr>
-          <w:lang w:val="en-IL"/>
-        </w:rPr>
-      </w:pPr>
-      <w:proofErr w:type="spellStart"/>
-      <w:r>
-        <w:rPr>
-          <w:lang w:val="en-IL"/>
-        </w:rPr>
-        <w:t>Func</w:t>
-      </w:r>
-      <w:proofErr w:type="spellEnd"/>
-      <w:r>
-        <w:rPr>
-          <w:lang w:val="en-IL"/>
-        </w:rPr>
-        <w:t xml:space="preserve"> words </w:t>
-      </w:r>
-      <w:r>
-        <w:rPr>
-          <w:lang w:val="en-IL"/>
-        </w:rPr>
-        <w:t>and BOW</w:t>
-      </w:r>
-    </w:p>
-    <w:p>
-      <w:pPr>
-        <w:pStyle w:val="ListParagraph"/>
-        <w:numPr>
-          <w:ilvl w:val="2"/>
-          <w:numId w:val="1"/>
-        </w:numPr>
-        <w:rPr>
-          <w:lang w:val="en-IL"/>
-        </w:rPr>
-      </w:pPr>
-      <w:r>
-        <w:rPr>
-          <w:lang w:val="en-IL"/>
-        </w:rPr>
-        <w:t>Build function that prints the top 10 most distanced</w:t>
+        <w:t>Only US</w:t>
       </w:r>
       <w:bookmarkStart w:id="0" w:name="_GoBack"/>
       <w:bookmarkEnd w:id="0"/>
+    </w:p>
+    <w:p>
+      <w:pPr>
+        <w:pStyle w:val="ListParagraph"/>
+        <w:numPr>
+          <w:ilvl w:val="1"/>
+          <w:numId w:val="1"/>
+        </w:numPr>
+        <w:rPr>
+          <w:highlight w:val="green"/>
+          <w:lang w:val="en-IL"/>
+        </w:rPr>
+      </w:pPr>
+      <w:r>
+        <w:rPr>
+          <w:highlight w:val="green"/>
+          <w:lang w:val="en-IL"/>
+        </w:rPr>
+        <w:t>Test set length 10</w:t>
+      </w:r>
+      <w:r>
+        <w:rPr>
+          <w:highlight w:val="green"/>
+          <w:lang w:val="en-IL"/>
+        </w:rPr>
+        <w:t>00</w:t>
+      </w:r>
+    </w:p>
+    <w:p>
+      <w:pPr>
+        <w:pStyle w:val="ListParagraph"/>
+        <w:numPr>
+          <w:ilvl w:val="2"/>
+          <w:numId w:val="1"/>
+        </w:numPr>
+        <w:rPr>
+          <w:highlight w:val="green"/>
+          <w:lang w:val="en-IL"/>
+        </w:rPr>
+      </w:pPr>
+      <w:r>
+        <w:rPr>
+          <w:highlight w:val="green"/>
+          <w:lang w:val="en-IL"/>
+        </w:rPr>
+        <w:t xml:space="preserve">Change print just for acc and </w:t>
+      </w:r>
+      <w:proofErr w:type="spellStart"/>
+      <w:r>
+        <w:rPr>
+          <w:highlight w:val="green"/>
+          <w:lang w:val="en-IL"/>
+        </w:rPr>
+        <w:t>f_weight</w:t>
+      </w:r>
+      <w:proofErr w:type="spellEnd"/>
+    </w:p>
+    <w:p>
+      <w:pPr>
+        <w:pStyle w:val="ListParagraph"/>
+        <w:numPr>
+          <w:ilvl w:val="2"/>
+          <w:numId w:val="1"/>
+        </w:numPr>
+        <w:rPr>
+          <w:highlight w:val="green"/>
+          <w:lang w:val="en-IL"/>
+        </w:rPr>
+      </w:pPr>
+      <w:r>
+        <w:rPr>
+          <w:highlight w:val="green"/>
+          <w:lang w:val="en-IL"/>
+        </w:rPr>
+        <w:t>Print best</w:t>
+      </w:r>
+    </w:p>
+    <w:p>
+      <w:pPr>
+        <w:pStyle w:val="ListParagraph"/>
+        <w:numPr>
+          <w:ilvl w:val="1"/>
+          <w:numId w:val="1"/>
+        </w:numPr>
+        <w:rPr>
+          <w:highlight w:val="green"/>
+          <w:lang w:val="en-IL"/>
+        </w:rPr>
+      </w:pPr>
+      <w:r>
+        <w:rPr>
+          <w:highlight w:val="green"/>
+          <w:lang w:val="en-IL"/>
+        </w:rPr>
+        <w:t>Change print function</w:t>
+      </w:r>
+    </w:p>
+    <w:p>
+      <w:pPr>
+        <w:pStyle w:val="ListParagraph"/>
+        <w:numPr>
+          <w:ilvl w:val="1"/>
+          <w:numId w:val="1"/>
+        </w:numPr>
+        <w:rPr>
+          <w:lang w:val="en-IL"/>
+        </w:rPr>
+      </w:pPr>
+      <w:r>
+        <w:rPr>
+          <w:lang w:val="en-IL"/>
+        </w:rPr>
+        <w:t xml:space="preserve">Bow </w:t>
+      </w:r>
+    </w:p>
+    <w:p>
+      <w:pPr>
+        <w:pStyle w:val="ListParagraph"/>
+        <w:numPr>
+          <w:ilvl w:val="2"/>
+          <w:numId w:val="1"/>
+        </w:numPr>
+        <w:rPr>
+          <w:lang w:val="en-IL"/>
+        </w:rPr>
+      </w:pPr>
+      <w:r>
+        <w:rPr>
+          <w:lang w:val="en-IL"/>
+        </w:rPr>
+        <w:t>New sizes</w:t>
+      </w:r>
+    </w:p>
+    <w:p>
+      <w:pPr>
+        <w:pStyle w:val="ListParagraph"/>
+        <w:numPr>
+          <w:ilvl w:val="2"/>
+          <w:numId w:val="1"/>
+        </w:numPr>
+        <w:rPr>
+          <w:lang w:val="en-IL"/>
+        </w:rPr>
+      </w:pPr>
+      <w:r>
+        <w:rPr>
+          <w:lang w:val="en-IL"/>
+        </w:rPr>
+        <w:t>500 for each</w:t>
+      </w:r>
+    </w:p>
+    <w:p>
+      <w:pPr>
+        <w:pStyle w:val="ListParagraph"/>
+        <w:numPr>
+          <w:ilvl w:val="2"/>
+          <w:numId w:val="1"/>
+        </w:numPr>
+        <w:rPr>
+          <w:lang w:val="en-IL"/>
+        </w:rPr>
+      </w:pPr>
+      <w:r>
+        <w:rPr>
+          <w:lang w:val="en-IL"/>
+        </w:rPr>
+        <w:t>1000 for each</w:t>
+      </w:r>
+    </w:p>
+    <w:p>
+      <w:pPr>
+        <w:pStyle w:val="ListParagraph"/>
+        <w:numPr>
+          <w:ilvl w:val="1"/>
+          <w:numId w:val="1"/>
+        </w:numPr>
+        <w:rPr>
+          <w:highlight w:val="green"/>
+          <w:lang w:val="en-IL"/>
+        </w:rPr>
+      </w:pPr>
+      <w:proofErr w:type="spellStart"/>
+      <w:r>
+        <w:rPr>
+          <w:highlight w:val="green"/>
+          <w:lang w:val="en-IL"/>
+        </w:rPr>
+        <w:t>Func</w:t>
+      </w:r>
+      <w:proofErr w:type="spellEnd"/>
+      <w:r>
+        <w:rPr>
+          <w:highlight w:val="green"/>
+          <w:lang w:val="en-IL"/>
+        </w:rPr>
+        <w:t xml:space="preserve"> words </w:t>
+      </w:r>
+      <w:r>
+        <w:rPr>
+          <w:highlight w:val="green"/>
+          <w:lang w:val="en-IL"/>
+        </w:rPr>
+        <w:t>and BOW</w:t>
+      </w:r>
+    </w:p>
+    <w:p>
+      <w:pPr>
+        <w:pStyle w:val="ListParagraph"/>
+        <w:numPr>
+          <w:ilvl w:val="2"/>
+          <w:numId w:val="1"/>
+        </w:numPr>
+        <w:rPr>
+          <w:highlight w:val="green"/>
+          <w:lang w:val="en-IL"/>
+        </w:rPr>
+      </w:pPr>
+      <w:r>
+        <w:rPr>
+          <w:highlight w:val="green"/>
+          <w:lang w:val="en-IL"/>
+        </w:rPr>
+        <w:t>Build function that prints the top 10 most distanced</w:t>
+      </w:r>
+    </w:p>
+    <w:p>
+      <w:pPr>
+        <w:pStyle w:val="ListParagraph"/>
+        <w:ind w:left="2160"/>
+        <w:rPr>
+          <w:highlight w:val="green"/>
+          <w:lang w:val="en-IL"/>
+        </w:rPr>
+      </w:pPr>
     </w:p>
     <w:sectPr>
       <w:pgSz w:w="11906" w:h="16838"/>

</xml_diff>